<commit_message>
Added new part in the Devguide for the use of the Subprocess.
</commit_message>
<xml_diff>
--- a/SCAComposite/DevGuide_step-by-step.docx
+++ b/SCAComposite/DevGuide_step-by-step.docx
@@ -27,10 +27,26 @@
     </w:p>
     <w:p>
       <w:r>
-        <w:t>Create the CaseService composite using SOA templates</w:t>
-      </w:r>
-      <w:r>
-        <w:t xml:space="preserve"> (result is CaseServiceBasedOnTemplates).</w:t>
+        <w:t xml:space="preserve">Create the </w:t>
+      </w:r>
+      <w:proofErr w:type="spellStart"/>
+      <w:r>
+        <w:t>CaseService</w:t>
+      </w:r>
+      <w:proofErr w:type="spellEnd"/>
+      <w:r>
+        <w:t xml:space="preserve"> composite using SOA templates</w:t>
+      </w:r>
+      <w:r>
+        <w:t xml:space="preserve"> (result is </w:t>
+      </w:r>
+      <w:proofErr w:type="spellStart"/>
+      <w:r>
+        <w:t>CaseServiceBasedOnTemplates</w:t>
+      </w:r>
+      <w:proofErr w:type="spellEnd"/>
+      <w:r>
+        <w:t>).</w:t>
       </w:r>
     </w:p>
     <w:p>
@@ -81,10 +97,18 @@
         <w:t xml:space="preserve"> Mediator</w:t>
       </w:r>
       <w:r>
-        <w:t>, S</w:t>
-      </w:r>
-      <w:r>
-        <w:t>chematron validation</w:t>
+        <w:t xml:space="preserve">, </w:t>
+      </w:r>
+      <w:proofErr w:type="spellStart"/>
+      <w:r>
+        <w:t>S</w:t>
+      </w:r>
+      <w:r>
+        <w:t>chematron</w:t>
+      </w:r>
+      <w:proofErr w:type="spellEnd"/>
+      <w:r>
+        <w:t xml:space="preserve"> validation</w:t>
       </w:r>
       <w:r>
         <w:t>s</w:t>
@@ -93,7 +117,15 @@
         <w:t xml:space="preserve"> and</w:t>
       </w:r>
       <w:r>
-        <w:t xml:space="preserve"> SOAP Reference Binding to DocumentService.</w:t>
+        <w:t xml:space="preserve"> SOAP Reference Binding to </w:t>
+      </w:r>
+      <w:proofErr w:type="spellStart"/>
+      <w:r>
+        <w:t>DocumentService</w:t>
+      </w:r>
+      <w:proofErr w:type="spellEnd"/>
+      <w:r>
+        <w:t>.</w:t>
       </w:r>
     </w:p>
     <w:p>
@@ -200,7 +232,15 @@
       </w:pPr>
       <w:r>
         <w:lastRenderedPageBreak/>
-        <w:t xml:space="preserve">Create a new BPEL process (RegisterFormProcess) using </w:t>
+        <w:t>Create a new BPEL process (</w:t>
+      </w:r>
+      <w:proofErr w:type="spellStart"/>
+      <w:r>
+        <w:t>RegisterFormProcess</w:t>
+      </w:r>
+      <w:proofErr w:type="spellEnd"/>
+      <w:r>
+        <w:t xml:space="preserve">) using </w:t>
       </w:r>
       <w:r>
         <w:t xml:space="preserve">the </w:t>
@@ -392,7 +432,15 @@
         </w:numPr>
       </w:pPr>
       <w:r>
-        <w:t>Create a new Scope (RegisterDocument) using custom activity template.</w:t>
+        <w:t>Create a new Scope (</w:t>
+      </w:r>
+      <w:proofErr w:type="spellStart"/>
+      <w:r>
+        <w:t>RegisterDocument</w:t>
+      </w:r>
+      <w:proofErr w:type="spellEnd"/>
+      <w:r>
+        <w:t>) using custom activity template.</w:t>
       </w:r>
       <w:r>
         <w:t xml:space="preserve"> </w:t>
@@ -416,7 +464,15 @@
         <w:t xml:space="preserve">an </w:t>
       </w:r>
       <w:r>
-        <w:t xml:space="preserve">Invoke of DocumentService and </w:t>
+        <w:t xml:space="preserve">Invoke of </w:t>
+      </w:r>
+      <w:proofErr w:type="spellStart"/>
+      <w:r>
+        <w:t>DocumentService</w:t>
+      </w:r>
+      <w:proofErr w:type="spellEnd"/>
+      <w:r>
+        <w:t xml:space="preserve"> and </w:t>
       </w:r>
       <w:r>
         <w:t xml:space="preserve">the needed </w:t>
@@ -522,7 +578,15 @@
     <w:p>
       <w:r>
         <w:lastRenderedPageBreak/>
-        <w:t xml:space="preserve">Assign the existing inputVariable to use in the transformations. You can also bind a new Variable, but then you need to initialize it yourself. </w:t>
+        <w:t xml:space="preserve">Assign the existing </w:t>
+      </w:r>
+      <w:proofErr w:type="spellStart"/>
+      <w:r>
+        <w:t>inputVariable</w:t>
+      </w:r>
+      <w:proofErr w:type="spellEnd"/>
+      <w:r>
+        <w:t xml:space="preserve"> to use in the transformations. You can also bind a new Variable, but then you need to initialize it yourself. </w:t>
       </w:r>
     </w:p>
     <w:p>
@@ -679,7 +743,15 @@
         <w:t xml:space="preserve">Create a new Component template based on </w:t>
       </w:r>
       <w:r>
-        <w:t>the current RegisterForm. Right-click</w:t>
+        <w:t xml:space="preserve">the current </w:t>
+      </w:r>
+      <w:proofErr w:type="spellStart"/>
+      <w:r>
+        <w:t>RegisterForm</w:t>
+      </w:r>
+      <w:proofErr w:type="spellEnd"/>
+      <w:r>
+        <w:t>. Right-click</w:t>
       </w:r>
       <w:r>
         <w:t xml:space="preserve"> on the BPEL process in the composite overview and choose the </w:t>
@@ -863,10 +935,26 @@
         </w:numPr>
       </w:pPr>
       <w:r>
-        <w:t>In the created project (CaseService_1.0) open de Mediator (CaseMediator) component.</w:t>
-      </w:r>
-      <w:r>
-        <w:t xml:space="preserve"> For the RegisterForm operation create a new “Translate to Native” action.</w:t>
+        <w:t>In the created project (CaseService_1.0) open de Mediator (</w:t>
+      </w:r>
+      <w:proofErr w:type="spellStart"/>
+      <w:r>
+        <w:t>CaseMediator</w:t>
+      </w:r>
+      <w:proofErr w:type="spellEnd"/>
+      <w:r>
+        <w:t>) component.</w:t>
+      </w:r>
+      <w:r>
+        <w:t xml:space="preserve"> For the </w:t>
+      </w:r>
+      <w:proofErr w:type="spellStart"/>
+      <w:r>
+        <w:t>RegisterForm</w:t>
+      </w:r>
+      <w:proofErr w:type="spellEnd"/>
+      <w:r>
+        <w:t xml:space="preserve"> operation create a new “Translate to Native” action.</w:t>
       </w:r>
       <w:r>
         <w:t xml:space="preserve"> </w:t>
@@ -884,7 +972,15 @@
         </w:numPr>
       </w:pPr>
       <w:r>
-        <w:t>Select the propertiyValues element from the input payload:</w:t>
+        <w:t xml:space="preserve">Select the </w:t>
+      </w:r>
+      <w:proofErr w:type="spellStart"/>
+      <w:r>
+        <w:t>propertiyValues</w:t>
+      </w:r>
+      <w:proofErr w:type="spellEnd"/>
+      <w:r>
+        <w:t xml:space="preserve"> element from the input payload:</w:t>
       </w:r>
       <w:r>
         <w:br/>
@@ -895,7 +991,43 @@
           <w:sz w:val="20"/>
           <w:szCs w:val="20"/>
         </w:rPr>
-        <w:t>$in.payload/fmr:FormRequest/ns0:intakeDetails/ns0:propertyValues</w:t>
+        <w:t>$</w:t>
+      </w:r>
+      <w:proofErr w:type="spellStart"/>
+      <w:r>
+        <w:rPr>
+          <w:rFonts w:ascii="Courier New" w:hAnsi="Courier New" w:cs="Courier New"/>
+          <w:sz w:val="20"/>
+          <w:szCs w:val="20"/>
+        </w:rPr>
+        <w:t>in.payload</w:t>
+      </w:r>
+      <w:proofErr w:type="spellEnd"/>
+      <w:r>
+        <w:rPr>
+          <w:rFonts w:ascii="Courier New" w:hAnsi="Courier New" w:cs="Courier New"/>
+          <w:sz w:val="20"/>
+          <w:szCs w:val="20"/>
+        </w:rPr>
+        <w:t>/</w:t>
+      </w:r>
+      <w:proofErr w:type="spellStart"/>
+      <w:r>
+        <w:rPr>
+          <w:rFonts w:ascii="Courier New" w:hAnsi="Courier New" w:cs="Courier New"/>
+          <w:sz w:val="20"/>
+          <w:szCs w:val="20"/>
+        </w:rPr>
+        <w:t>fmr:FormRequest</w:t>
+      </w:r>
+      <w:proofErr w:type="spellEnd"/>
+      <w:r>
+        <w:rPr>
+          <w:rFonts w:ascii="Courier New" w:hAnsi="Courier New" w:cs="Courier New"/>
+          <w:sz w:val="20"/>
+          <w:szCs w:val="20"/>
+        </w:rPr>
+        <w:t>/ns0:intakeDetails/ns0:propertyValues</w:t>
       </w:r>
     </w:p>
     <w:p>
@@ -1303,10 +1435,26 @@
         <w:t xml:space="preserve"> element value of the request you can change the routing rule option dynamically. </w:t>
       </w:r>
       <w:r>
-        <w:t xml:space="preserve">This action can only be added to async / one-way operations. </w:t>
-      </w:r>
-      <w:r>
-        <w:t>With the key value you have the possibility to override the XSLT transformation file,  Filter expression, Execution Type, Syntax Validation (XSD), Semantic Validation (Schematron) file instead of creating a bunch of static routing rule.</w:t>
+        <w:t xml:space="preserve">This action can only be added to </w:t>
+      </w:r>
+      <w:proofErr w:type="spellStart"/>
+      <w:r>
+        <w:t>async</w:t>
+      </w:r>
+      <w:proofErr w:type="spellEnd"/>
+      <w:r>
+        <w:t xml:space="preserve"> / one-way operations. </w:t>
+      </w:r>
+      <w:r>
+        <w:t>With the key value you have the possibility to override the XSLT transformation file,  Filter expression, Execution Type, Syntax Validation (XSD), Semantic Validation (</w:t>
+      </w:r>
+      <w:proofErr w:type="spellStart"/>
+      <w:r>
+        <w:t>Schematron</w:t>
+      </w:r>
+      <w:proofErr w:type="spellEnd"/>
+      <w:r>
+        <w:t>) file instead of creating a bunch of static routing rule.</w:t>
       </w:r>
     </w:p>
     <w:p>
@@ -1318,7 +1466,31 @@
         </w:numPr>
       </w:pPr>
       <w:r>
-        <w:t>Prepare the composite by dragging and dropping the RegisterFormAsyncProcess component template and wire it to the CaseMediator and RegisterFormProcess component.</w:t>
+        <w:t xml:space="preserve">Prepare the composite by dragging and dropping the </w:t>
+      </w:r>
+      <w:proofErr w:type="spellStart"/>
+      <w:r>
+        <w:t>RegisterFormAsyncProcess</w:t>
+      </w:r>
+      <w:proofErr w:type="spellEnd"/>
+      <w:r>
+        <w:t xml:space="preserve"> component template and wire it to the </w:t>
+      </w:r>
+      <w:proofErr w:type="spellStart"/>
+      <w:r>
+        <w:t>CaseMediator</w:t>
+      </w:r>
+      <w:proofErr w:type="spellEnd"/>
+      <w:r>
+        <w:t xml:space="preserve"> and </w:t>
+      </w:r>
+      <w:proofErr w:type="spellStart"/>
+      <w:r>
+        <w:t>RegisterFormProcess</w:t>
+      </w:r>
+      <w:proofErr w:type="spellEnd"/>
+      <w:r>
+        <w:t xml:space="preserve"> component.</w:t>
       </w:r>
     </w:p>
     <w:p>
@@ -1377,7 +1549,31 @@
         </w:numPr>
       </w:pPr>
       <w:r>
-        <w:t>Add the GeneralValidation schematron schema to the routing rule. The schematron can be added under the Validate Schematic action.</w:t>
+        <w:t xml:space="preserve">Add the </w:t>
+      </w:r>
+      <w:proofErr w:type="spellStart"/>
+      <w:r>
+        <w:t>GeneralValidation</w:t>
+      </w:r>
+      <w:proofErr w:type="spellEnd"/>
+      <w:r>
+        <w:t xml:space="preserve"> </w:t>
+      </w:r>
+      <w:proofErr w:type="spellStart"/>
+      <w:r>
+        <w:t>schematron</w:t>
+      </w:r>
+      <w:proofErr w:type="spellEnd"/>
+      <w:r>
+        <w:t xml:space="preserve"> schema to the routing rule. The </w:t>
+      </w:r>
+      <w:proofErr w:type="spellStart"/>
+      <w:r>
+        <w:t>schematron</w:t>
+      </w:r>
+      <w:proofErr w:type="spellEnd"/>
+      <w:r>
+        <w:t xml:space="preserve"> can be added under the Validate Schematic action.</w:t>
       </w:r>
     </w:p>
     <w:p>
@@ -1437,11 +1633,24 @@
         </w:numPr>
       </w:pPr>
       <w:r>
-        <w:t xml:space="preserve">Create a new Override Using a DVM file and switch schematron validation for a specific </w:t>
-      </w:r>
-      <w:r>
-        <w:t>sender/organisation</w:t>
-      </w:r>
+        <w:t xml:space="preserve">Create a new Override Using a DVM file and switch </w:t>
+      </w:r>
+      <w:proofErr w:type="spellStart"/>
+      <w:r>
+        <w:t>schematron</w:t>
+      </w:r>
+      <w:proofErr w:type="spellEnd"/>
+      <w:r>
+        <w:t xml:space="preserve"> validation for a specific </w:t>
+      </w:r>
+      <w:r>
+        <w:t>sender/</w:t>
+      </w:r>
+      <w:proofErr w:type="spellStart"/>
+      <w:r>
+        <w:t>organisation</w:t>
+      </w:r>
+      <w:proofErr w:type="spellEnd"/>
       <w:r>
         <w:t xml:space="preserve"> value</w:t>
       </w:r>
@@ -1520,7 +1729,15 @@
       </w:pPr>
       <w:r>
         <w:lastRenderedPageBreak/>
-        <w:t>When editing the DVM you can change the values of the Mediator actions within a routing rule. For instance changing the schematron schema to use.</w:t>
+        <w:t xml:space="preserve">When editing the DVM you can change the values of the Mediator actions within a routing rule. For instance changing the </w:t>
+      </w:r>
+      <w:proofErr w:type="spellStart"/>
+      <w:r>
+        <w:t>schematron</w:t>
+      </w:r>
+      <w:proofErr w:type="spellEnd"/>
+      <w:r>
+        <w:t xml:space="preserve"> schema to use.</w:t>
       </w:r>
       <w:r>
         <w:br/>
@@ -1528,24 +1745,28 @@
       <w:r>
         <w:br/>
       </w:r>
+      <w:proofErr w:type="spellStart"/>
       <w:r>
         <w:rPr>
           <w:b/>
         </w:rPr>
         <w:t>GeneralValidation.sch</w:t>
       </w:r>
+      <w:proofErr w:type="spellEnd"/>
       <w:r>
         <w:t xml:space="preserve"> checks if the form has a minimum of one natural subject.</w:t>
       </w:r>
       <w:r>
         <w:br/>
       </w:r>
+      <w:proofErr w:type="spellStart"/>
       <w:r>
         <w:rPr>
           <w:b/>
         </w:rPr>
         <w:t>CustomerValidation.sch</w:t>
       </w:r>
+      <w:proofErr w:type="spellEnd"/>
       <w:r>
         <w:t xml:space="preserve"> checks if the form has a minimum of one company subject.</w:t>
       </w:r>
@@ -1692,7 +1913,15 @@
       </w:r>
       <w:r>
         <w:lastRenderedPageBreak/>
-        <w:t>When a instance is initiated for sender AMIS the validation expects one natural subject because the GeneralValidation schema is used, but when the sender is GBR the validation uses a different schema which expects one company subject.</w:t>
+        <w:t xml:space="preserve">When a instance is initiated for sender AMIS the validation expects one natural subject because the </w:t>
+      </w:r>
+      <w:proofErr w:type="spellStart"/>
+      <w:r>
+        <w:t>GeneralValidation</w:t>
+      </w:r>
+      <w:proofErr w:type="spellEnd"/>
+      <w:r>
+        <w:t xml:space="preserve"> schema is used, but when the sender is GBR the validation uses a different schema which expects one company subject.</w:t>
       </w:r>
     </w:p>
     <w:p>
@@ -1736,6 +1965,864 @@
           </wp:inline>
         </w:drawing>
       </w:r>
+    </w:p>
+    <w:p/>
+    <w:p>
+      <w:r>
+        <w:br/>
+      </w:r>
+      <w:r>
+        <w:br w:type="page"/>
+      </w:r>
+    </w:p>
+    <w:p>
+      <w:pPr>
+        <w:pStyle w:val="Heading2"/>
+        <w:rPr>
+          <w:rFonts w:eastAsiaTheme="minorHAnsi"/>
+        </w:rPr>
+      </w:pPr>
+      <w:r>
+        <w:rPr>
+          <w:rFonts w:eastAsiaTheme="minorHAnsi"/>
+        </w:rPr>
+        <w:lastRenderedPageBreak/>
+        <w:t>1.3.</w:t>
+      </w:r>
+      <w:r>
+        <w:rPr>
+          <w:rFonts w:eastAsiaTheme="minorHAnsi"/>
+        </w:rPr>
+        <w:tab/>
+        <w:t xml:space="preserve">Re-use of BPEL code </w:t>
+      </w:r>
+      <w:r>
+        <w:rPr>
+          <w:rFonts w:eastAsiaTheme="minorHAnsi"/>
+        </w:rPr>
+        <w:t>using Sub-processes</w:t>
+      </w:r>
+    </w:p>
+    <w:p>
+      <w:r>
+        <w:t>Re-use of code can be managed using BPEL Sub-processes, investigate this ne</w:t>
+      </w:r>
+      <w:r>
+        <w:t>w feature by creating a inline</w:t>
+      </w:r>
+      <w:r>
+        <w:t xml:space="preserve"> sub-process from an existing scope in </w:t>
+      </w:r>
+      <w:proofErr w:type="spellStart"/>
+      <w:r>
+        <w:t>RegisterFormProcess</w:t>
+      </w:r>
+      <w:proofErr w:type="spellEnd"/>
+      <w:r>
+        <w:t>.</w:t>
+      </w:r>
+    </w:p>
+    <w:p>
+      <w:pPr>
+        <w:pStyle w:val="ListParagraph"/>
+        <w:numPr>
+          <w:ilvl w:val="0"/>
+          <w:numId w:val="3"/>
+        </w:numPr>
+      </w:pPr>
+      <w:r>
+        <w:t xml:space="preserve">Open the </w:t>
+      </w:r>
+      <w:proofErr w:type="spellStart"/>
+      <w:r>
+        <w:t>RegisterFormProcess</w:t>
+      </w:r>
+      <w:proofErr w:type="spellEnd"/>
+      <w:r>
+        <w:t xml:space="preserve"> BPEL component and search for the </w:t>
+      </w:r>
+      <w:proofErr w:type="spellStart"/>
+      <w:r>
+        <w:t>UpdateCase</w:t>
+      </w:r>
+      <w:proofErr w:type="spellEnd"/>
+      <w:r>
+        <w:t xml:space="preserve"> scope under the </w:t>
+      </w:r>
+      <w:proofErr w:type="spellStart"/>
+      <w:r>
+        <w:t>CreateNewCase</w:t>
+      </w:r>
+      <w:proofErr w:type="spellEnd"/>
+      <w:r>
+        <w:t xml:space="preserve"> scope.</w:t>
+      </w:r>
+      <w:r>
+        <w:br/>
+      </w:r>
+    </w:p>
+    <w:p>
+      <w:pPr>
+        <w:pStyle w:val="ListParagraph"/>
+        <w:numPr>
+          <w:ilvl w:val="0"/>
+          <w:numId w:val="3"/>
+        </w:numPr>
+      </w:pPr>
+      <w:r>
+        <w:t>Right click on exiting scope, or click on the icon to create a (inline) sub-process.</w:t>
+      </w:r>
+    </w:p>
+    <w:p>
+      <w:r>
+        <w:rPr>
+          <w:noProof/>
+        </w:rPr>
+        <w:drawing>
+          <wp:inline distT="0" distB="0" distL="0" distR="0" wp14:anchorId="71F81AF4" wp14:editId="6153EF41">
+            <wp:extent cx="5943600" cy="2631440"/>
+            <wp:effectExtent l="19050" t="19050" r="19050" b="16510"/>
+            <wp:docPr id="8" name="Picture 8"/>
+            <wp:cNvGraphicFramePr>
+              <a:graphicFrameLocks xmlns:a="http://schemas.openxmlformats.org/drawingml/2006/main" noChangeAspect="1"/>
+            </wp:cNvGraphicFramePr>
+            <a:graphic xmlns:a="http://schemas.openxmlformats.org/drawingml/2006/main">
+              <a:graphicData uri="http://schemas.openxmlformats.org/drawingml/2006/picture">
+                <pic:pic xmlns:pic="http://schemas.openxmlformats.org/drawingml/2006/picture">
+                  <pic:nvPicPr>
+                    <pic:cNvPr id="0" name=""/>
+                    <pic:cNvPicPr/>
+                  </pic:nvPicPr>
+                  <pic:blipFill>
+                    <a:blip r:embed="rId32"/>
+                    <a:stretch>
+                      <a:fillRect/>
+                    </a:stretch>
+                  </pic:blipFill>
+                  <pic:spPr>
+                    <a:xfrm>
+                      <a:off x="0" y="0"/>
+                      <a:ext cx="5943600" cy="2631440"/>
+                    </a:xfrm>
+                    <a:prstGeom prst="rect">
+                      <a:avLst/>
+                    </a:prstGeom>
+                    <a:ln w="3175">
+                      <a:solidFill>
+                        <a:schemeClr val="tx1"/>
+                      </a:solidFill>
+                    </a:ln>
+                  </pic:spPr>
+                </pic:pic>
+              </a:graphicData>
+            </a:graphic>
+          </wp:inline>
+        </w:drawing>
+      </w:r>
+    </w:p>
+    <w:tbl>
+      <w:tblPr>
+        <w:tblStyle w:val="TableGrid"/>
+        <w:tblW w:w="0" w:type="auto"/>
+        <w:tblBorders>
+          <w:top w:val="none" w:sz="0" w:space="0" w:color="auto"/>
+          <w:left w:val="none" w:sz="0" w:space="0" w:color="auto"/>
+          <w:bottom w:val="none" w:sz="0" w:space="0" w:color="auto"/>
+          <w:right w:val="none" w:sz="0" w:space="0" w:color="auto"/>
+          <w:insideH w:val="none" w:sz="0" w:space="0" w:color="auto"/>
+          <w:insideV w:val="none" w:sz="0" w:space="0" w:color="auto"/>
+        </w:tblBorders>
+        <w:tblLook w:val="04A0" w:firstRow="1" w:lastRow="0" w:firstColumn="1" w:lastColumn="0" w:noHBand="0" w:noVBand="1"/>
+      </w:tblPr>
+      <w:tblGrid>
+        <w:gridCol w:w="6816"/>
+        <w:gridCol w:w="2760"/>
+      </w:tblGrid>
+      <w:tr>
+        <w:tc>
+          <w:tcPr>
+            <w:tcW w:w="4788" w:type="dxa"/>
+          </w:tcPr>
+          <w:p>
+            <w:r>
+              <w:rPr>
+                <w:noProof/>
+              </w:rPr>
+              <w:drawing>
+                <wp:inline distT="0" distB="0" distL="0" distR="0" wp14:anchorId="1DFB73F4" wp14:editId="529C26D7">
+                  <wp:extent cx="4191000" cy="3429000"/>
+                  <wp:effectExtent l="0" t="0" r="0" b="0"/>
+                  <wp:docPr id="27" name="Picture 27"/>
+                  <wp:cNvGraphicFramePr>
+                    <a:graphicFrameLocks xmlns:a="http://schemas.openxmlformats.org/drawingml/2006/main" noChangeAspect="1"/>
+                  </wp:cNvGraphicFramePr>
+                  <a:graphic xmlns:a="http://schemas.openxmlformats.org/drawingml/2006/main">
+                    <a:graphicData uri="http://schemas.openxmlformats.org/drawingml/2006/picture">
+                      <pic:pic xmlns:pic="http://schemas.openxmlformats.org/drawingml/2006/picture">
+                        <pic:nvPicPr>
+                          <pic:cNvPr id="0" name=""/>
+                          <pic:cNvPicPr/>
+                        </pic:nvPicPr>
+                        <pic:blipFill>
+                          <a:blip r:embed="rId33"/>
+                          <a:stretch>
+                            <a:fillRect/>
+                          </a:stretch>
+                        </pic:blipFill>
+                        <pic:spPr>
+                          <a:xfrm>
+                            <a:off x="0" y="0"/>
+                            <a:ext cx="4191000" cy="3429000"/>
+                          </a:xfrm>
+                          <a:prstGeom prst="rect">
+                            <a:avLst/>
+                          </a:prstGeom>
+                        </pic:spPr>
+                      </pic:pic>
+                    </a:graphicData>
+                  </a:graphic>
+                </wp:inline>
+              </w:drawing>
+            </w:r>
+          </w:p>
+        </w:tc>
+        <w:tc>
+          <w:tcPr>
+            <w:tcW w:w="4788" w:type="dxa"/>
+          </w:tcPr>
+          <w:p>
+            <w:pPr>
+              <w:jc w:val="both"/>
+            </w:pPr>
+            <w:r>
+              <w:t>You can give it a name, choose to replace it with the call activity and some extra information as the label for the ca</w:t>
+            </w:r>
+            <w:r>
+              <w:t>ll activity, comment about the s</w:t>
+            </w:r>
+            <w:r>
+              <w:t>ub</w:t>
+            </w:r>
+            <w:r>
+              <w:t>-</w:t>
+            </w:r>
+            <w:r>
+              <w:t>process and an image to display for the call activity.</w:t>
+            </w:r>
+          </w:p>
+          <w:p/>
+          <w:p>
+            <w:pPr>
+              <w:jc w:val="right"/>
+            </w:pPr>
+            <w:r>
+              <w:rPr>
+                <w:noProof/>
+              </w:rPr>
+              <w:drawing>
+                <wp:inline distT="0" distB="0" distL="0" distR="0" wp14:anchorId="2B41D027" wp14:editId="16DB3340">
+                  <wp:extent cx="1112520" cy="1714500"/>
+                  <wp:effectExtent l="0" t="0" r="0" b="0"/>
+                  <wp:docPr id="28" name="Picture 28"/>
+                  <wp:cNvGraphicFramePr>
+                    <a:graphicFrameLocks xmlns:a="http://schemas.openxmlformats.org/drawingml/2006/main" noChangeAspect="1"/>
+                  </wp:cNvGraphicFramePr>
+                  <a:graphic xmlns:a="http://schemas.openxmlformats.org/drawingml/2006/main">
+                    <a:graphicData uri="http://schemas.openxmlformats.org/drawingml/2006/picture">
+                      <pic:pic xmlns:pic="http://schemas.openxmlformats.org/drawingml/2006/picture">
+                        <pic:nvPicPr>
+                          <pic:cNvPr id="0" name=""/>
+                          <pic:cNvPicPr/>
+                        </pic:nvPicPr>
+                        <pic:blipFill>
+                          <a:blip r:embed="rId34"/>
+                          <a:stretch>
+                            <a:fillRect/>
+                          </a:stretch>
+                        </pic:blipFill>
+                        <pic:spPr>
+                          <a:xfrm>
+                            <a:off x="0" y="0"/>
+                            <a:ext cx="1112520" cy="1714500"/>
+                          </a:xfrm>
+                          <a:prstGeom prst="rect">
+                            <a:avLst/>
+                          </a:prstGeom>
+                        </pic:spPr>
+                      </pic:pic>
+                    </a:graphicData>
+                  </a:graphic>
+                </wp:inline>
+              </w:drawing>
+            </w:r>
+          </w:p>
+        </w:tc>
+      </w:tr>
+    </w:tbl>
+    <w:p/>
+    <w:p>
+      <w:r>
+        <w:br w:type="page"/>
+      </w:r>
+    </w:p>
+    <w:p>
+      <w:pPr>
+        <w:pStyle w:val="ListParagraph"/>
+        <w:numPr>
+          <w:ilvl w:val="0"/>
+          <w:numId w:val="3"/>
+        </w:numPr>
+      </w:pPr>
+      <w:r>
+        <w:lastRenderedPageBreak/>
+        <w:t>What happens with scope if it is converted to a sub-process?</w:t>
+      </w:r>
+    </w:p>
+    <w:p>
+      <w:r>
+        <w:rPr>
+          <w:noProof/>
+        </w:rPr>
+        <w:drawing>
+          <wp:inline distT="0" distB="0" distL="0" distR="0" wp14:anchorId="24954350" wp14:editId="0990E064">
+            <wp:extent cx="5943600" cy="2616200"/>
+            <wp:effectExtent l="19050" t="19050" r="19050" b="12700"/>
+            <wp:docPr id="30" name="Picture 30"/>
+            <wp:cNvGraphicFramePr>
+              <a:graphicFrameLocks xmlns:a="http://schemas.openxmlformats.org/drawingml/2006/main" noChangeAspect="1"/>
+            </wp:cNvGraphicFramePr>
+            <a:graphic xmlns:a="http://schemas.openxmlformats.org/drawingml/2006/main">
+              <a:graphicData uri="http://schemas.openxmlformats.org/drawingml/2006/picture">
+                <pic:pic xmlns:pic="http://schemas.openxmlformats.org/drawingml/2006/picture">
+                  <pic:nvPicPr>
+                    <pic:cNvPr id="0" name=""/>
+                    <pic:cNvPicPr/>
+                  </pic:nvPicPr>
+                  <pic:blipFill>
+                    <a:blip r:embed="rId35"/>
+                    <a:stretch>
+                      <a:fillRect/>
+                    </a:stretch>
+                  </pic:blipFill>
+                  <pic:spPr>
+                    <a:xfrm>
+                      <a:off x="0" y="0"/>
+                      <a:ext cx="5943600" cy="2616200"/>
+                    </a:xfrm>
+                    <a:prstGeom prst="rect">
+                      <a:avLst/>
+                    </a:prstGeom>
+                    <a:ln w="3175">
+                      <a:solidFill>
+                        <a:schemeClr val="tx1"/>
+                      </a:solidFill>
+                    </a:ln>
+                  </pic:spPr>
+                </pic:pic>
+              </a:graphicData>
+            </a:graphic>
+          </wp:inline>
+        </w:drawing>
+      </w:r>
+    </w:p>
+    <w:p>
+      <w:r>
+        <w:rPr>
+          <w:noProof/>
+        </w:rPr>
+        <w:drawing>
+          <wp:inline distT="0" distB="0" distL="0" distR="0" wp14:anchorId="6B4FA810" wp14:editId="1D2C3184">
+            <wp:extent cx="5943600" cy="2628900"/>
+            <wp:effectExtent l="19050" t="19050" r="19050" b="19050"/>
+            <wp:docPr id="31" name="Picture 31"/>
+            <wp:cNvGraphicFramePr>
+              <a:graphicFrameLocks xmlns:a="http://schemas.openxmlformats.org/drawingml/2006/main" noChangeAspect="1"/>
+            </wp:cNvGraphicFramePr>
+            <a:graphic xmlns:a="http://schemas.openxmlformats.org/drawingml/2006/main">
+              <a:graphicData uri="http://schemas.openxmlformats.org/drawingml/2006/picture">
+                <pic:pic xmlns:pic="http://schemas.openxmlformats.org/drawingml/2006/picture">
+                  <pic:nvPicPr>
+                    <pic:cNvPr id="0" name=""/>
+                    <pic:cNvPicPr/>
+                  </pic:nvPicPr>
+                  <pic:blipFill>
+                    <a:blip r:embed="rId36"/>
+                    <a:stretch>
+                      <a:fillRect/>
+                    </a:stretch>
+                  </pic:blipFill>
+                  <pic:spPr>
+                    <a:xfrm>
+                      <a:off x="0" y="0"/>
+                      <a:ext cx="5943600" cy="2628900"/>
+                    </a:xfrm>
+                    <a:prstGeom prst="rect">
+                      <a:avLst/>
+                    </a:prstGeom>
+                    <a:ln w="3175">
+                      <a:solidFill>
+                        <a:schemeClr val="tx1"/>
+                      </a:solidFill>
+                    </a:ln>
+                  </pic:spPr>
+                </pic:pic>
+              </a:graphicData>
+            </a:graphic>
+          </wp:inline>
+        </w:drawing>
+      </w:r>
+    </w:p>
+    <w:p>
+      <w:r>
+        <w:t>If you initialize variables with a default value, feature when creating variables, you should delete them so they can be overwritten using the call activity. You can re-initialize them without selecting a variable or delete the from tag from the source.</w:t>
+      </w:r>
+    </w:p>
+    <w:p>
+      <w:pPr>
+        <w:pStyle w:val="ListParagraph"/>
+        <w:numPr>
+          <w:ilvl w:val="0"/>
+          <w:numId w:val="3"/>
+        </w:numPr>
+      </w:pPr>
+      <w:r>
+        <w:t xml:space="preserve">Assign values to the </w:t>
+      </w:r>
+      <w:r>
+        <w:t>arguments</w:t>
+      </w:r>
+      <w:r>
+        <w:t xml:space="preserve"> of the </w:t>
+      </w:r>
+      <w:proofErr w:type="spellStart"/>
+      <w:r>
+        <w:t>UpdateCase</w:t>
+      </w:r>
+      <w:proofErr w:type="spellEnd"/>
+      <w:r>
+        <w:t xml:space="preserve"> call activity.</w:t>
+      </w:r>
+      <w:r>
+        <w:t xml:space="preserve"> To assign an expression first select the Copy By Value checkbox.</w:t>
+      </w:r>
+    </w:p>
+    <w:p>
+      <w:r>
+        <w:rPr>
+          <w:noProof/>
+        </w:rPr>
+        <w:drawing>
+          <wp:inline distT="0" distB="0" distL="0" distR="0" wp14:anchorId="34265FD9" wp14:editId="3F37D648">
+            <wp:extent cx="5143500" cy="1333500"/>
+            <wp:effectExtent l="0" t="0" r="0" b="0"/>
+            <wp:docPr id="37" name="Picture 37"/>
+            <wp:cNvGraphicFramePr>
+              <a:graphicFrameLocks xmlns:a="http://schemas.openxmlformats.org/drawingml/2006/main" noChangeAspect="1"/>
+            </wp:cNvGraphicFramePr>
+            <a:graphic xmlns:a="http://schemas.openxmlformats.org/drawingml/2006/main">
+              <a:graphicData uri="http://schemas.openxmlformats.org/drawingml/2006/picture">
+                <pic:pic xmlns:pic="http://schemas.openxmlformats.org/drawingml/2006/picture">
+                  <pic:nvPicPr>
+                    <pic:cNvPr id="0" name=""/>
+                    <pic:cNvPicPr/>
+                  </pic:nvPicPr>
+                  <pic:blipFill>
+                    <a:blip r:embed="rId37"/>
+                    <a:stretch>
+                      <a:fillRect/>
+                    </a:stretch>
+                  </pic:blipFill>
+                  <pic:spPr>
+                    <a:xfrm>
+                      <a:off x="0" y="0"/>
+                      <a:ext cx="5143500" cy="1333500"/>
+                    </a:xfrm>
+                    <a:prstGeom prst="rect">
+                      <a:avLst/>
+                    </a:prstGeom>
+                  </pic:spPr>
+                </pic:pic>
+              </a:graphicData>
+            </a:graphic>
+          </wp:inline>
+        </w:drawing>
+      </w:r>
+    </w:p>
+    <w:p>
+      <w:r>
+        <w:lastRenderedPageBreak/>
+        <w:t xml:space="preserve">You can also create standalone </w:t>
+      </w:r>
+      <w:proofErr w:type="spellStart"/>
+      <w:r>
+        <w:t>subprocesses</w:t>
+      </w:r>
+      <w:proofErr w:type="spellEnd"/>
+      <w:r>
+        <w:t xml:space="preserve"> in the composite editor. </w:t>
+      </w:r>
+      <w:r>
+        <w:t xml:space="preserve">Create a new </w:t>
+      </w:r>
+      <w:proofErr w:type="spellStart"/>
+      <w:r>
+        <w:t>Subporcess</w:t>
+      </w:r>
+      <w:proofErr w:type="spellEnd"/>
+      <w:r>
+        <w:t xml:space="preserve"> by d</w:t>
+      </w:r>
+      <w:r>
+        <w:t>rag</w:t>
+      </w:r>
+      <w:r>
+        <w:t>ging</w:t>
+      </w:r>
+      <w:r>
+        <w:t xml:space="preserve"> and drop</w:t>
+      </w:r>
+      <w:r>
+        <w:t>ping</w:t>
+      </w:r>
+      <w:r>
+        <w:t xml:space="preserve"> the </w:t>
+      </w:r>
+      <w:proofErr w:type="spellStart"/>
+      <w:r>
+        <w:t>Subprocess</w:t>
+      </w:r>
+      <w:proofErr w:type="spellEnd"/>
+      <w:r>
+        <w:t xml:space="preserve"> component onto the editor</w:t>
+      </w:r>
+      <w:r>
+        <w:t xml:space="preserve"> or using a template which includes the </w:t>
+      </w:r>
+      <w:proofErr w:type="spellStart"/>
+      <w:r>
+        <w:t>Subprocess</w:t>
+      </w:r>
+      <w:proofErr w:type="spellEnd"/>
+      <w:r>
+        <w:t>.</w:t>
+      </w:r>
+    </w:p>
+    <w:p>
+      <w:pPr>
+        <w:pStyle w:val="ListParagraph"/>
+        <w:numPr>
+          <w:ilvl w:val="0"/>
+          <w:numId w:val="3"/>
+        </w:numPr>
+      </w:pPr>
+      <w:r>
+        <w:t xml:space="preserve">Prepare the composite by dragging and dropping the </w:t>
+      </w:r>
+      <w:proofErr w:type="spellStart"/>
+      <w:r>
+        <w:t>WriteToAuditLogSubprocess</w:t>
+      </w:r>
+      <w:proofErr w:type="spellEnd"/>
+      <w:r>
+        <w:t xml:space="preserve"> component template.</w:t>
+      </w:r>
+    </w:p>
+    <w:p>
+      <w:r>
+        <w:rPr>
+          <w:noProof/>
+        </w:rPr>
+        <w:drawing>
+          <wp:inline distT="0" distB="0" distL="0" distR="0" wp14:anchorId="07DB5264" wp14:editId="03F4705E">
+            <wp:extent cx="5753100" cy="2118360"/>
+            <wp:effectExtent l="19050" t="19050" r="19050" b="15240"/>
+            <wp:docPr id="35" name="Picture 35"/>
+            <wp:cNvGraphicFramePr>
+              <a:graphicFrameLocks xmlns:a="http://schemas.openxmlformats.org/drawingml/2006/main" noChangeAspect="1"/>
+            </wp:cNvGraphicFramePr>
+            <a:graphic xmlns:a="http://schemas.openxmlformats.org/drawingml/2006/main">
+              <a:graphicData uri="http://schemas.openxmlformats.org/drawingml/2006/picture">
+                <pic:pic xmlns:pic="http://schemas.openxmlformats.org/drawingml/2006/picture">
+                  <pic:nvPicPr>
+                    <pic:cNvPr id="0" name=""/>
+                    <pic:cNvPicPr/>
+                  </pic:nvPicPr>
+                  <pic:blipFill>
+                    <a:blip r:embed="rId38"/>
+                    <a:stretch>
+                      <a:fillRect/>
+                    </a:stretch>
+                  </pic:blipFill>
+                  <pic:spPr>
+                    <a:xfrm>
+                      <a:off x="0" y="0"/>
+                      <a:ext cx="5753100" cy="2118360"/>
+                    </a:xfrm>
+                    <a:prstGeom prst="rect">
+                      <a:avLst/>
+                    </a:prstGeom>
+                    <a:ln w="3175">
+                      <a:solidFill>
+                        <a:schemeClr val="tx1"/>
+                      </a:solidFill>
+                    </a:ln>
+                  </pic:spPr>
+                </pic:pic>
+              </a:graphicData>
+            </a:graphic>
+          </wp:inline>
+        </w:drawing>
+      </w:r>
+    </w:p>
+    <w:p>
+      <w:pPr>
+        <w:pStyle w:val="ListParagraph"/>
+        <w:numPr>
+          <w:ilvl w:val="0"/>
+          <w:numId w:val="3"/>
+        </w:numPr>
+      </w:pPr>
+      <w:r>
+        <w:t xml:space="preserve">Open the </w:t>
+      </w:r>
+      <w:proofErr w:type="spellStart"/>
+      <w:r>
+        <w:t>RegisterFormProcess</w:t>
+      </w:r>
+      <w:proofErr w:type="spellEnd"/>
+      <w:r>
+        <w:t xml:space="preserve"> component and add a call activity to the standalone </w:t>
+      </w:r>
+      <w:proofErr w:type="spellStart"/>
+      <w:r>
+        <w:t>Subprocess</w:t>
+      </w:r>
+      <w:proofErr w:type="spellEnd"/>
+      <w:r>
+        <w:t xml:space="preserve">. </w:t>
+      </w:r>
+      <w:r>
+        <w:t xml:space="preserve">You can drag and drop the </w:t>
+      </w:r>
+      <w:proofErr w:type="spellStart"/>
+      <w:r>
+        <w:t>Subprocess</w:t>
+      </w:r>
+      <w:proofErr w:type="spellEnd"/>
+      <w:r>
+        <w:t xml:space="preserve"> from the Component palette</w:t>
+      </w:r>
+      <w:r>
+        <w:t xml:space="preserve"> which creates the call activity</w:t>
+      </w:r>
+      <w:r>
+        <w:t xml:space="preserve">. </w:t>
+      </w:r>
+      <w:r>
+        <w:t>Don’t forget to assign the arguments with relevant input.</w:t>
+      </w:r>
+    </w:p>
+    <w:p>
+      <w:r>
+        <w:rPr>
+          <w:noProof/>
+        </w:rPr>
+        <w:drawing>
+          <wp:inline distT="0" distB="0" distL="0" distR="0" wp14:anchorId="55C21D4C" wp14:editId="12EAC8C6">
+            <wp:extent cx="5943600" cy="2162175"/>
+            <wp:effectExtent l="19050" t="19050" r="19050" b="28575"/>
+            <wp:docPr id="36" name="Picture 36"/>
+            <wp:cNvGraphicFramePr>
+              <a:graphicFrameLocks xmlns:a="http://schemas.openxmlformats.org/drawingml/2006/main" noChangeAspect="1"/>
+            </wp:cNvGraphicFramePr>
+            <a:graphic xmlns:a="http://schemas.openxmlformats.org/drawingml/2006/main">
+              <a:graphicData uri="http://schemas.openxmlformats.org/drawingml/2006/picture">
+                <pic:pic xmlns:pic="http://schemas.openxmlformats.org/drawingml/2006/picture">
+                  <pic:nvPicPr>
+                    <pic:cNvPr id="0" name=""/>
+                    <pic:cNvPicPr/>
+                  </pic:nvPicPr>
+                  <pic:blipFill>
+                    <a:blip r:embed="rId39"/>
+                    <a:stretch>
+                      <a:fillRect/>
+                    </a:stretch>
+                  </pic:blipFill>
+                  <pic:spPr>
+                    <a:xfrm>
+                      <a:off x="0" y="0"/>
+                      <a:ext cx="5943600" cy="2162175"/>
+                    </a:xfrm>
+                    <a:prstGeom prst="rect">
+                      <a:avLst/>
+                    </a:prstGeom>
+                    <a:ln w="3175">
+                      <a:solidFill>
+                        <a:schemeClr val="tx1"/>
+                      </a:solidFill>
+                    </a:ln>
+                  </pic:spPr>
+                </pic:pic>
+              </a:graphicData>
+            </a:graphic>
+          </wp:inline>
+        </w:drawing>
+      </w:r>
+    </w:p>
+    <w:p>
+      <w:pPr>
+        <w:pStyle w:val="ListParagraph"/>
+        <w:numPr>
+          <w:ilvl w:val="0"/>
+          <w:numId w:val="3"/>
+        </w:numPr>
+      </w:pPr>
+      <w:r>
+        <w:t xml:space="preserve">The </w:t>
+      </w:r>
+      <w:proofErr w:type="spellStart"/>
+      <w:r>
+        <w:t>subprocess</w:t>
+      </w:r>
+      <w:proofErr w:type="spellEnd"/>
+      <w:r>
+        <w:t xml:space="preserve"> uses a File adapter with a logical folder, so don’t forget to set the </w:t>
+      </w:r>
+      <w:proofErr w:type="spellStart"/>
+      <w:r>
+        <w:t>LogFolder</w:t>
+      </w:r>
+      <w:proofErr w:type="spellEnd"/>
+      <w:r>
+        <w:t xml:space="preserve"> property in the composite.xml</w:t>
+      </w:r>
+      <w:r>
+        <w:t>.</w:t>
+      </w:r>
+    </w:p>
+    <w:p>
+      <w:r>
+        <w:rPr>
+          <w:noProof/>
+        </w:rPr>
+        <w:drawing>
+          <wp:inline distT="0" distB="0" distL="0" distR="0" wp14:anchorId="75FE3FF8" wp14:editId="152CDB40">
+            <wp:extent cx="5943600" cy="601345"/>
+            <wp:effectExtent l="19050" t="19050" r="19050" b="27305"/>
+            <wp:docPr id="39" name="Picture 39"/>
+            <wp:cNvGraphicFramePr>
+              <a:graphicFrameLocks xmlns:a="http://schemas.openxmlformats.org/drawingml/2006/main" noChangeAspect="1"/>
+            </wp:cNvGraphicFramePr>
+            <a:graphic xmlns:a="http://schemas.openxmlformats.org/drawingml/2006/main">
+              <a:graphicData uri="http://schemas.openxmlformats.org/drawingml/2006/picture">
+                <pic:pic xmlns:pic="http://schemas.openxmlformats.org/drawingml/2006/picture">
+                  <pic:nvPicPr>
+                    <pic:cNvPr id="0" name=""/>
+                    <pic:cNvPicPr/>
+                  </pic:nvPicPr>
+                  <pic:blipFill>
+                    <a:blip r:embed="rId40"/>
+                    <a:stretch>
+                      <a:fillRect/>
+                    </a:stretch>
+                  </pic:blipFill>
+                  <pic:spPr>
+                    <a:xfrm>
+                      <a:off x="0" y="0"/>
+                      <a:ext cx="5943600" cy="601345"/>
+                    </a:xfrm>
+                    <a:prstGeom prst="rect">
+                      <a:avLst/>
+                    </a:prstGeom>
+                    <a:ln w="3175">
+                      <a:solidFill>
+                        <a:schemeClr val="tx1"/>
+                      </a:solidFill>
+                    </a:ln>
+                  </pic:spPr>
+                </pic:pic>
+              </a:graphicData>
+            </a:graphic>
+          </wp:inline>
+        </w:drawing>
+      </w:r>
+    </w:p>
+    <w:p>
+      <w:r>
+        <w:br w:type="page"/>
+      </w:r>
+    </w:p>
+    <w:p>
+      <w:r>
+        <w:lastRenderedPageBreak/>
+        <w:t>The</w:t>
+      </w:r>
+      <w:r>
+        <w:t xml:space="preserve"> call to the </w:t>
+      </w:r>
+      <w:proofErr w:type="spellStart"/>
+      <w:r>
+        <w:t>S</w:t>
+      </w:r>
+      <w:r>
+        <w:t>ubprocess</w:t>
+      </w:r>
+      <w:proofErr w:type="spellEnd"/>
+      <w:r>
+        <w:t xml:space="preserve"> is included in the audit logging.</w:t>
+      </w:r>
+    </w:p>
+    <w:p>
+      <w:r>
+        <w:rPr>
+          <w:noProof/>
+        </w:rPr>
+        <w:drawing>
+          <wp:inline distT="0" distB="0" distL="0" distR="0" wp14:anchorId="770DA4A9" wp14:editId="1615D72E">
+            <wp:extent cx="5943600" cy="1998980"/>
+            <wp:effectExtent l="19050" t="19050" r="19050" b="20320"/>
+            <wp:docPr id="43" name="Picture 43"/>
+            <wp:cNvGraphicFramePr>
+              <a:graphicFrameLocks xmlns:a="http://schemas.openxmlformats.org/drawingml/2006/main" noChangeAspect="1"/>
+            </wp:cNvGraphicFramePr>
+            <a:graphic xmlns:a="http://schemas.openxmlformats.org/drawingml/2006/main">
+              <a:graphicData uri="http://schemas.openxmlformats.org/drawingml/2006/picture">
+                <pic:pic xmlns:pic="http://schemas.openxmlformats.org/drawingml/2006/picture">
+                  <pic:nvPicPr>
+                    <pic:cNvPr id="0" name=""/>
+                    <pic:cNvPicPr/>
+                  </pic:nvPicPr>
+                  <pic:blipFill>
+                    <a:blip r:embed="rId41"/>
+                    <a:stretch>
+                      <a:fillRect/>
+                    </a:stretch>
+                  </pic:blipFill>
+                  <pic:spPr>
+                    <a:xfrm>
+                      <a:off x="0" y="0"/>
+                      <a:ext cx="5943600" cy="1998980"/>
+                    </a:xfrm>
+                    <a:prstGeom prst="rect">
+                      <a:avLst/>
+                    </a:prstGeom>
+                    <a:ln w="3175">
+                      <a:solidFill>
+                        <a:schemeClr val="tx1"/>
+                      </a:solidFill>
+                    </a:ln>
+                  </pic:spPr>
+                </pic:pic>
+              </a:graphicData>
+            </a:graphic>
+          </wp:inline>
+        </w:drawing>
+      </w:r>
+      <w:r>
+        <w:t xml:space="preserve"> </w:t>
+      </w:r>
+    </w:p>
+    <w:p>
       <w:bookmarkStart w:id="0" w:name="_GoBack"/>
       <w:bookmarkEnd w:id="0"/>
     </w:p>
@@ -2018,7 +3105,7 @@
   <w:abstractNum w:abstractNumId="3">
     <w:nsid w:val="6AB3165A"/>
     <w:multiLevelType w:val="hybridMultilevel"/>
-    <w:tmpl w:val="704ED0F2"/>
+    <w:tmpl w:val="7996129E"/>
     <w:lvl w:ilvl="0" w:tplc="0409000F">
       <w:start w:val="1"/>
       <w:numFmt w:val="decimal"/>
@@ -2485,6 +3572,25 @@
       <w:szCs w:val="16"/>
     </w:rPr>
   </w:style>
+  <w:style w:type="table" w:styleId="TableGrid">
+    <w:name w:val="Table Grid"/>
+    <w:basedOn w:val="TableNormal"/>
+    <w:uiPriority w:val="59"/>
+    <w:rsid w:val="00F44E64"/>
+    <w:pPr>
+      <w:spacing w:after="0" w:line="240" w:lineRule="auto"/>
+    </w:pPr>
+    <w:tblPr>
+      <w:tblBorders>
+        <w:top w:val="single" w:sz="4" w:space="0" w:color="auto"/>
+        <w:left w:val="single" w:sz="4" w:space="0" w:color="auto"/>
+        <w:bottom w:val="single" w:sz="4" w:space="0" w:color="auto"/>
+        <w:right w:val="single" w:sz="4" w:space="0" w:color="auto"/>
+        <w:insideH w:val="single" w:sz="4" w:space="0" w:color="auto"/>
+        <w:insideV w:val="single" w:sz="4" w:space="0" w:color="auto"/>
+      </w:tblBorders>
+    </w:tblPr>
+  </w:style>
 </w:styles>
 </file>
 
@@ -2857,6 +3963,25 @@
       <w:szCs w:val="16"/>
     </w:rPr>
   </w:style>
+  <w:style w:type="table" w:styleId="TableGrid">
+    <w:name w:val="Table Grid"/>
+    <w:basedOn w:val="TableNormal"/>
+    <w:uiPriority w:val="59"/>
+    <w:rsid w:val="00F44E64"/>
+    <w:pPr>
+      <w:spacing w:after="0" w:line="240" w:lineRule="auto"/>
+    </w:pPr>
+    <w:tblPr>
+      <w:tblBorders>
+        <w:top w:val="single" w:sz="4" w:space="0" w:color="auto"/>
+        <w:left w:val="single" w:sz="4" w:space="0" w:color="auto"/>
+        <w:bottom w:val="single" w:sz="4" w:space="0" w:color="auto"/>
+        <w:right w:val="single" w:sz="4" w:space="0" w:color="auto"/>
+        <w:insideH w:val="single" w:sz="4" w:space="0" w:color="auto"/>
+        <w:insideV w:val="single" w:sz="4" w:space="0" w:color="auto"/>
+      </w:tblBorders>
+    </w:tblPr>
+  </w:style>
 </w:styles>
 </file>
 

</xml_diff>